<commit_message>
abstract, uvod, zaver, abstrakt
</commit_message>
<xml_diff>
--- a/Implementácia.docx
+++ b/Implementácia.docx
@@ -4168,16 +4168,7 @@
       </w:r>
       <w:proofErr w:type="spellEnd"/>
       <w:r>
-        <w:t>))</w:t>
-      </w:r>
-      <w:r>
-        <w:t xml:space="preserve"> {</w:t>
-      </w:r>
-      <w:r>
-        <w:t xml:space="preserve"> break;</w:t>
-      </w:r>
-      <w:r>
-        <w:t xml:space="preserve"> }</w:t>
+        <w:t>)) { break; }</w:t>
       </w:r>
     </w:p>
     <w:p>
@@ -4194,13 +4185,7 @@
       </w:r>
       <w:proofErr w:type="spellEnd"/>
       <w:r>
-        <w:t xml:space="preserve"> </w:t>
-      </w:r>
-      <w:r>
-        <w:t>{</w:t>
-      </w:r>
-      <w:r>
-        <w:t xml:space="preserve"> </w:t>
+        <w:t xml:space="preserve"> { </w:t>
       </w:r>
       <w:proofErr w:type="spellStart"/>
       <w:r>
@@ -4616,7 +4601,12 @@
         <w:t xml:space="preserve">teda </w:t>
       </w:r>
       <w:r>
-        <w:t>15:20. Za ňou nasledujúca jazda t2 má na zastávku p1 prísť 15:10 a nemá zistené žiadne meškanie. V prípade, že by používateľ zadal vyhľadávanie v aktuálny deň napríklad o 14:59 zo zastávky p1, algori</w:t>
+        <w:t>15:20. Za ňou nasledujúca j</w:t>
+      </w:r>
+      <w:bookmarkStart w:id="21" w:name="_GoBack"/>
+      <w:bookmarkEnd w:id="21"/>
+      <w:r>
+        <w:t>azda t2 má na zastávku p1 prísť 15:10 a nemá zistené žiadne meškanie. V prípade, že by používateľ zadal vyhľadávanie v aktuálny deň napríklad o 14:59 zo zastávky p1, algori</w:t>
       </w:r>
       <w:r>
         <w:t>t</w:t>
@@ -4898,7 +4888,10 @@
               <w:pStyle w:val="Bezriadkovania"/>
             </w:pPr>
             <w:r>
-              <w:t>15:00/0</w:t>
+              <w:t>15:00/</w:t>
+            </w:r>
+            <w:r>
+              <w:t>8</w:t>
             </w:r>
           </w:p>
         </w:tc>
@@ -4908,20 +4901,24 @@
             <w:tcBorders>
               <w:bottom w:val="single" w:sz="4" w:space="0" w:color="auto"/>
             </w:tcBorders>
-            <w:shd w:val="clear" w:color="auto" w:fill="FD9797"/>
+            <w:shd w:val="clear" w:color="auto" w:fill="auto"/>
           </w:tcPr>
           <w:p>
             <w:pPr>
               <w:pStyle w:val="Bezriadkovania"/>
             </w:pPr>
             <w:r>
-              <w:t>15:05/10</w:t>
+              <w:t>15:05/</w:t>
+            </w:r>
+            <w:r>
+              <w:t>0</w:t>
             </w:r>
           </w:p>
         </w:tc>
         <w:tc>
           <w:tcPr>
             <w:tcW w:w="918" w:type="dxa"/>
+            <w:shd w:val="clear" w:color="auto" w:fill="FF5D5D"/>
           </w:tcPr>
           <w:p>
             <w:pPr>
@@ -5098,8 +5095,8 @@
       <w:pPr>
         <w:pStyle w:val="Nadpis3"/>
       </w:pPr>
-      <w:bookmarkStart w:id="21" w:name="_Toc34991309"/>
-      <w:bookmarkStart w:id="22" w:name="_Toc37346983"/>
+      <w:bookmarkStart w:id="22" w:name="_Toc34991309"/>
+      <w:bookmarkStart w:id="23" w:name="_Toc37346983"/>
       <w:r>
         <w:t>3.</w:t>
       </w:r>
@@ -5115,8 +5112,8 @@
       <w:r>
         <w:t xml:space="preserve"> Zapracovanie používateľských preferencií.</w:t>
       </w:r>
-      <w:bookmarkEnd w:id="21"/>
       <w:bookmarkEnd w:id="22"/>
+      <w:bookmarkEnd w:id="23"/>
     </w:p>
     <w:p>
       <w:pPr>
@@ -7152,8 +7149,8 @@
       <w:pPr>
         <w:pStyle w:val="Nadpis2"/>
       </w:pPr>
-      <w:bookmarkStart w:id="23" w:name="_Toc34991310"/>
-      <w:bookmarkStart w:id="24" w:name="_Toc37346984"/>
+      <w:bookmarkStart w:id="24" w:name="_Toc34991310"/>
+      <w:bookmarkStart w:id="25" w:name="_Toc37346984"/>
       <w:r>
         <w:t>3.</w:t>
       </w:r>
@@ -7163,11 +7160,11 @@
       <w:r>
         <w:t xml:space="preserve"> </w:t>
       </w:r>
-      <w:bookmarkEnd w:id="23"/>
+      <w:bookmarkEnd w:id="24"/>
       <w:r>
         <w:t>Klientská strana</w:t>
       </w:r>
-      <w:bookmarkEnd w:id="24"/>
+      <w:bookmarkEnd w:id="25"/>
     </w:p>
     <w:p>
       <w:pPr>
@@ -7207,7 +7204,7 @@
       <w:pPr>
         <w:pStyle w:val="Nadpis3"/>
       </w:pPr>
-      <w:bookmarkStart w:id="25" w:name="_Toc37346985"/>
+      <w:bookmarkStart w:id="26" w:name="_Toc37346985"/>
       <w:r>
         <w:t>3.</w:t>
       </w:r>
@@ -7220,7 +7217,7 @@
       <w:r>
         <w:t>klientskej strany</w:t>
       </w:r>
-      <w:bookmarkEnd w:id="25"/>
+      <w:bookmarkEnd w:id="26"/>
     </w:p>
     <w:p>
       <w:pPr>
@@ -7295,7 +7292,7 @@
       <w:pPr>
         <w:pStyle w:val="Nadpis3"/>
       </w:pPr>
-      <w:bookmarkStart w:id="26" w:name="_Toc37346986"/>
+      <w:bookmarkStart w:id="27" w:name="_Toc37346986"/>
       <w:r>
         <w:t>3.</w:t>
       </w:r>
@@ -7305,7 +7302,7 @@
       <w:r>
         <w:t>.2 Zobrazovanie zastávok na mape</w:t>
       </w:r>
-      <w:bookmarkEnd w:id="26"/>
+      <w:bookmarkEnd w:id="27"/>
     </w:p>
     <w:p>
       <w:pPr>
@@ -7468,7 +7465,7 @@
       <w:pPr>
         <w:pStyle w:val="Nadpis3"/>
       </w:pPr>
-      <w:bookmarkStart w:id="27" w:name="_Toc37346987"/>
+      <w:bookmarkStart w:id="28" w:name="_Toc37346987"/>
       <w:r>
         <w:t>3.</w:t>
       </w:r>
@@ -7481,7 +7478,7 @@
       <w:r>
         <w:t>Dátum s čas</w:t>
       </w:r>
-      <w:bookmarkEnd w:id="27"/>
+      <w:bookmarkEnd w:id="28"/>
     </w:p>
     <w:p>
       <w:pPr>
@@ -7846,8 +7843,6 @@
           <w:szCs w:val="20"/>
         </w:rPr>
       </w:pPr>
-      <w:bookmarkStart w:id="28" w:name="_GoBack"/>
-      <w:bookmarkEnd w:id="28"/>
     </w:p>
     <w:p>
       <w:pPr>
@@ -8908,6 +8903,7 @@
   <w:style w:type="character" w:default="1" w:styleId="Predvolenpsmoodseku">
     <w:name w:val="Default Paragraph Font"/>
     <w:uiPriority w:val="1"/>
+    <w:semiHidden/>
     <w:unhideWhenUsed/>
   </w:style>
   <w:style w:type="table" w:default="1" w:styleId="Normlnatabuka">
@@ -9386,7 +9382,7 @@
 </file>
 
 <file path=customXml/itemProps1.xml><?xml version="1.0" encoding="utf-8"?>
-<ds:datastoreItem xmlns:ds="http://schemas.openxmlformats.org/officeDocument/2006/customXml" ds:itemID="{8B9B435B-63E0-47F1-8A1E-E0228DE99BDB}">
+<ds:datastoreItem xmlns:ds="http://schemas.openxmlformats.org/officeDocument/2006/customXml" ds:itemID="{D54DEF65-9AB4-420D-8BAF-F0878641EDF5}">
   <ds:schemaRefs>
     <ds:schemaRef ds:uri="http://schemas.openxmlformats.org/officeDocument/2006/bibliography"/>
   </ds:schemaRefs>

</xml_diff>